<commit_message>
Uploaded Planning Doc PDF
</commit_message>
<xml_diff>
--- a/Planning Doc.docx
+++ b/Planning Doc.docx
@@ -57,13 +57,25 @@
     </w:p>
     <w:p>
       <w:r>
-        <w:t xml:space="preserve">I moved to New Jersey in 2016 and quickly found that a lot of northeasterners did not have that </w:t>
+        <w:t xml:space="preserve">I moved to New Jersey in 2016 and quickly found that a lot of </w:t>
+      </w:r>
+      <w:r>
+        <w:t>N</w:t>
+      </w:r>
+      <w:r>
+        <w:t xml:space="preserve">ortheasterners did not have that </w:t>
       </w:r>
       <w:r>
         <w:t>same experience.  My co-workers joked that I worked at REI on the weekend, just because I managed to find a lot of good (and bad) trails in the area.</w:t>
       </w:r>
       <w:r>
-        <w:t xml:space="preserve">  I would often get questions from people about where to start, if they wanted to go for a hike, because they did not have an understanding of where to start or how to judge the hikes the</w:t>
+        <w:t xml:space="preserve">  I would often get questions from </w:t>
+      </w:r>
+      <w:r>
+        <w:t xml:space="preserve">people </w:t>
+      </w:r>
+      <w:r>
+        <w:t>if they wanted to go for a hike, because they did not have an understanding of where to start or how to judge the hikes the</w:t>
       </w:r>
       <w:r>
         <w:t>y</w:t>
@@ -753,7 +765,7 @@
           </mc:Choice>
           <mc:Fallback>
             <w:pict>
-              <v:shapetype w14:anchorId="3A9AE8CB" id="_x0000_t32" coordsize="21600,21600" o:spt="32" o:oned="t" path="m,l21600,21600e" filled="f">
+              <v:shapetype w14:anchorId="06FD9E0C" id="_x0000_t32" coordsize="21600,21600" o:spt="32" o:oned="t" path="m,l21600,21600e" filled="f">
                 <v:path arrowok="t" fillok="f" o:connecttype="none"/>
                 <o:lock v:ext="edit" shapetype="t"/>
               </v:shapetype>
@@ -825,7 +837,7 @@
           </mc:Choice>
           <mc:Fallback>
             <w:pict>
-              <v:shape w14:anchorId="1005D056" id="Straight Arrow Connector 12" o:spid="_x0000_s1026" type="#_x0000_t32" style="position:absolute;margin-left:249.75pt;margin-top:15.55pt;width:37.5pt;height:.75pt;z-index:251673600;visibility:visible;mso-wrap-style:square;mso-wrap-distance-left:9pt;mso-wrap-distance-top:0;mso-wrap-distance-right:9pt;mso-wrap-distance-bottom:0;mso-position-horizontal:absolute;mso-position-horizontal-relative:text;mso-position-vertical:absolute;mso-position-vertical-relative:text" o:gfxdata="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" strokecolor="#4472c4 [3204]" strokeweight=".5pt">
+              <v:shape w14:anchorId="19857EDB" id="Straight Arrow Connector 12" o:spid="_x0000_s1026" type="#_x0000_t32" style="position:absolute;margin-left:249.75pt;margin-top:15.55pt;width:37.5pt;height:.75pt;z-index:251673600;visibility:visible;mso-wrap-style:square;mso-wrap-distance-left:9pt;mso-wrap-distance-top:0;mso-wrap-distance-right:9pt;mso-wrap-distance-bottom:0;mso-position-horizontal:absolute;mso-position-horizontal-relative:text;mso-position-vertical:absolute;mso-position-vertical-relative:text" o:gfxdata="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" strokecolor="#4472c4 [3204]" strokeweight=".5pt">
                 <v:stroke endarrow="block" joinstyle="miter"/>
               </v:shape>
             </w:pict>
@@ -893,7 +905,7 @@
           </mc:Choice>
           <mc:Fallback>
             <w:pict>
-              <v:shape w14:anchorId="2586E369" id="Straight Arrow Connector 11" o:spid="_x0000_s1026" type="#_x0000_t32" style="position:absolute;margin-left:162pt;margin-top:14.8pt;width:37.5pt;height:.75pt;z-index:251671552;visibility:visible;mso-wrap-style:square;mso-wrap-distance-left:9pt;mso-wrap-distance-top:0;mso-wrap-distance-right:9pt;mso-wrap-distance-bottom:0;mso-position-horizontal:absolute;mso-position-horizontal-relative:text;mso-position-vertical:absolute;mso-position-vertical-relative:text" o:gfxdata="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" strokecolor="#4472c4 [3204]" strokeweight=".5pt">
+              <v:shape w14:anchorId="40529AB6" id="Straight Arrow Connector 11" o:spid="_x0000_s1026" type="#_x0000_t32" style="position:absolute;margin-left:162pt;margin-top:14.8pt;width:37.5pt;height:.75pt;z-index:251671552;visibility:visible;mso-wrap-style:square;mso-wrap-distance-left:9pt;mso-wrap-distance-top:0;mso-wrap-distance-right:9pt;mso-wrap-distance-bottom:0;mso-position-horizontal:absolute;mso-position-horizontal-relative:text;mso-position-vertical:absolute;mso-position-vertical-relative:text" o:gfxdata="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" strokecolor="#4472c4 [3204]" strokeweight=".5pt">
                 <v:stroke endarrow="block" joinstyle="miter"/>
               </v:shape>
             </w:pict>
@@ -961,7 +973,7 @@
           </mc:Choice>
           <mc:Fallback>
             <w:pict>
-              <v:shape w14:anchorId="157DC146" id="Straight Arrow Connector 9" o:spid="_x0000_s1026" type="#_x0000_t32" style="position:absolute;margin-left:76.5pt;margin-top:17.05pt;width:37.5pt;height:.75pt;z-index:251669504;visibility:visible;mso-wrap-style:square;mso-wrap-distance-left:9pt;mso-wrap-distance-top:0;mso-wrap-distance-right:9pt;mso-wrap-distance-bottom:0;mso-position-horizontal:absolute;mso-position-horizontal-relative:text;mso-position-vertical:absolute;mso-position-vertical-relative:text" o:gfxdata="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" strokecolor="#4472c4 [3204]" strokeweight=".5pt">
+              <v:shape w14:anchorId="1250AA94" id="Straight Arrow Connector 9" o:spid="_x0000_s1026" type="#_x0000_t32" style="position:absolute;margin-left:76.5pt;margin-top:17.05pt;width:37.5pt;height:.75pt;z-index:251669504;visibility:visible;mso-wrap-style:square;mso-wrap-distance-left:9pt;mso-wrap-distance-top:0;mso-wrap-distance-right:9pt;mso-wrap-distance-bottom:0;mso-position-horizontal:absolute;mso-position-horizontal-relative:text;mso-position-vertical:absolute;mso-position-vertical-relative:text" o:gfxdata="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" strokecolor="#4472c4 [3204]" strokeweight=".5pt">
                 <v:stroke endarrow="block" joinstyle="miter"/>
               </v:shape>
             </w:pict>
@@ -975,7 +987,13 @@
         <w:t>In order to accomplish this goal, there are several pieces of functionality that need to be built into the app</w:t>
       </w:r>
       <w:r>
-        <w:t>.  The app must accept inputs from the user that detail their location, their preferred search radius, and what their desired difficulty level is.  The app must then be able to then interact with the Hiking Project to find any hikes that meet the user’s location requirements.  The app must then be able to refine the results to account for each hike’s difficulty level.  The app must then be able to display some information about the highest rated hike that met the user’s criteria.  The app must be able to save the information provided to the user for access later.</w:t>
+        <w:t>.  The app must accept inputs from the user detail</w:t>
+      </w:r>
+      <w:r>
+        <w:t>ing</w:t>
+      </w:r>
+      <w:r>
+        <w:t xml:space="preserve"> their location, their preferred search radius, and what their desired difficulty level is.  The app must then be able to then interact with the Hiking Project to find any hikes that meet the user’s location requirements.  The app must then be able to refine the results to account for each hike’s difficulty level.  The app must then be able to display some information about the highest rated hike that met the user’s criteria.  The app must be able to save the information provided to the user for access later.</w:t>
       </w:r>
     </w:p>
     <w:p>
@@ -1089,7 +1107,13 @@
         <w:t xml:space="preserve"> module to query the Hiking Project</w:t>
       </w:r>
       <w:r>
-        <w:t xml:space="preserve"> API.  The user will input their location and the distance that they ware willing to travel to find hikes.  The user will provide a street address, which must be converted to latitude/longitude for this API.  This API return a json containing several pieces of metadata about each hike and potentially hundreds of matching hikes.</w:t>
+        <w:t xml:space="preserve"> API.  The user will input their location and the distance that they ware willing to travel to find hikes.  The user will provide a street address, which must be converted to latitude/longitude for this API.  This API return a </w:t>
+      </w:r>
+      <w:r>
+        <w:t>JSON</w:t>
+      </w:r>
+      <w:r>
+        <w:t xml:space="preserve"> containing several pieces of metadata about each hike and potentially hundreds of matching hikes.</w:t>
       </w:r>
       <w:r>
         <w:t xml:space="preserve">  The API request is set to return the results based on the highest level of “quality.”</w:t>
@@ -1131,7 +1155,15 @@
         <w:t xml:space="preserve">The user will be able to cycle through these filtered lists.  The user will </w:t>
       </w:r>
       <w:r>
-        <w:t>be promoted to view the results online, see the total list of hikes, or email the saved results.</w:t>
+        <w:t xml:space="preserve">be </w:t>
+      </w:r>
+      <w:r>
+        <w:t xml:space="preserve">prompted </w:t>
+      </w:r>
+      <w:bookmarkStart w:id="0" w:name="_GoBack"/>
+      <w:bookmarkEnd w:id="0"/>
+      <w:r>
+        <w:t>to view the results online, see the total list of hikes, or email the saved results.</w:t>
       </w:r>
     </w:p>
     <w:p>
@@ -1246,8 +1278,6 @@
         <w:lastRenderedPageBreak/>
         <w:t>The API functionality is an absolute must for this app.  List comprehension to filter results will be needed.  The “save features” will be the least prioritized, but should also be the easiest part of the app.</w:t>
       </w:r>
-      <w:bookmarkStart w:id="0" w:name="_GoBack"/>
-      <w:bookmarkEnd w:id="0"/>
     </w:p>
     <w:sectPr>
       <w:pgSz w:w="12240" w:h="15840"/>

</xml_diff>